<commit_message>
Uploaded Course Materials - Day 11.
</commit_message>
<xml_diff>
--- a/1. Core Java 8/Day 3/Hands On Assignments/Hands On Exercises - Java Constructors and Static Methods.docx
+++ b/1. Core Java 8/Day 3/Hands On Assignments/Hands On Exercises - Java Constructors and Static Methods.docx
@@ -1375,7 +1375,6 @@
       <w:pPr>
         <w:jc w:val="left"/>
       </w:pPr>
-      <w:bookmarkStart w:id="0" w:name="_GoBack"/>
       <w:r>
         <w:drawing>
           <wp:inline distT="0" distB="0" distL="114300" distR="114300">
@@ -1419,7 +1418,6 @@
           </wp:inline>
         </w:drawing>
       </w:r>
-      <w:bookmarkEnd w:id="0"/>
     </w:p>
     <w:p>
       <w:pPr>
@@ -1501,6 +1499,7 @@
       <w:pPr>
         <w:jc w:val="left"/>
       </w:pPr>
+      <w:bookmarkStart w:id="0" w:name="_GoBack"/>
       <w:r>
         <w:drawing>
           <wp:inline distT="0" distB="0" distL="114300" distR="114300">
@@ -1544,6 +1543,7 @@
           </wp:inline>
         </w:drawing>
       </w:r>
+      <w:bookmarkEnd w:id="0"/>
     </w:p>
     <w:p>
       <w:pPr>

</xml_diff>